<commit_message>
Add Confusion Matrix description
</commit_message>
<xml_diff>
--- a/Bulid a Model with Google AutoML/automl-modeling-report.docx
+++ b/Bulid a Model with Google AutoML/automl-modeling-report.docx
@@ -61,21 +61,12 @@
                 <w:szCs w:val="60"/>
               </w:rPr>
             </w:pPr>
-            <w:proofErr w:type="spellStart"/>
             <w:r>
               <w:rPr>
                 <w:sz w:val="60"/>
                 <w:szCs w:val="60"/>
               </w:rPr>
-              <w:t>AutoML</w:t>
-            </w:r>
-            <w:proofErr w:type="spellEnd"/>
-            <w:r>
-              <w:rPr>
-                <w:sz w:val="60"/>
-                <w:szCs w:val="60"/>
-              </w:rPr>
-              <w:t xml:space="preserve"> Modeling Report</w:t>
+              <w:t>AutoML Modeling Report</w:t>
             </w:r>
           </w:p>
           <w:p>
@@ -320,6 +311,12 @@
                 <w:color w:val="999999"/>
               </w:rPr>
             </w:pPr>
+            <w:r>
+              <w:rPr>
+                <w:color w:val="999999"/>
+              </w:rPr>
+              <w:t xml:space="preserve">80% of data was used for training, 10% for validation and 10% for testing </w:t>
+            </w:r>
           </w:p>
         </w:tc>
       </w:tr>
@@ -394,6 +391,46 @@
                 <w:color w:val="999999"/>
               </w:rPr>
             </w:pPr>
+            <w:r>
+              <w:rPr>
+                <w:noProof/>
+              </w:rPr>
+              <w:drawing>
+                <wp:inline distT="0" distB="0" distL="0" distR="0" wp14:anchorId="5B58D777" wp14:editId="7A4EC439">
+                  <wp:extent cx="3511550" cy="1680845"/>
+                  <wp:effectExtent l="0" t="0" r="0" b="0"/>
+                  <wp:docPr id="3" name="Obraz 3"/>
+                  <wp:cNvGraphicFramePr>
+                    <a:graphicFrameLocks xmlns:a="http://schemas.openxmlformats.org/drawingml/2006/main" noChangeAspect="1"/>
+                  </wp:cNvGraphicFramePr>
+                  <a:graphic xmlns:a="http://schemas.openxmlformats.org/drawingml/2006/main">
+                    <a:graphicData uri="http://schemas.openxmlformats.org/drawingml/2006/picture">
+                      <pic:pic xmlns:pic="http://schemas.openxmlformats.org/drawingml/2006/picture">
+                        <pic:nvPicPr>
+                          <pic:cNvPr id="1" name=""/>
+                          <pic:cNvPicPr/>
+                        </pic:nvPicPr>
+                        <pic:blipFill>
+                          <a:blip r:embed="rId5"/>
+                          <a:stretch>
+                            <a:fillRect/>
+                          </a:stretch>
+                        </pic:blipFill>
+                        <pic:spPr>
+                          <a:xfrm>
+                            <a:off x="0" y="0"/>
+                            <a:ext cx="3511550" cy="1680845"/>
+                          </a:xfrm>
+                          <a:prstGeom prst="rect">
+                            <a:avLst/>
+                          </a:prstGeom>
+                        </pic:spPr>
+                      </pic:pic>
+                    </a:graphicData>
+                  </a:graphic>
+                </wp:inline>
+              </w:drawing>
+            </w:r>
           </w:p>
         </w:tc>
       </w:tr>
@@ -438,13 +475,7 @@
               <w:rPr>
                 <w:color w:val="FFFFFF"/>
               </w:rPr>
-              <w:t>What do</w:t>
-            </w:r>
-            <w:r>
-              <w:rPr>
-                <w:color w:val="FFFFFF"/>
-              </w:rPr>
-              <w:t>es precision measure? What does recall measure? What precision and recall did the model achieve (report the values for a score threshold of 0.5)?</w:t>
+              <w:t>What does precision measure? What does recall measure? What precision and recall did the model achieve (report the values for a score threshold of 0.5)?</w:t>
             </w:r>
           </w:p>
         </w:tc>
@@ -474,6 +505,90 @@
                 <w:color w:val="999999"/>
               </w:rPr>
             </w:pPr>
+            <w:r>
+              <w:rPr>
+                <w:color w:val="999999"/>
+              </w:rPr>
+              <w:t xml:space="preserve">Precision measures ratio of </w:t>
+            </w:r>
+            <w:r>
+              <w:rPr>
+                <w:b/>
+                <w:bCs/>
+                <w:color w:val="999999"/>
+              </w:rPr>
+              <w:t>correctly predicted</w:t>
+            </w:r>
+            <w:r>
+              <w:rPr>
+                <w:color w:val="999999"/>
+              </w:rPr>
+              <w:t xml:space="preserve"> positive instances (TP) to all instances </w:t>
+            </w:r>
+            <w:r>
+              <w:rPr>
+                <w:b/>
+                <w:bCs/>
+                <w:color w:val="999999"/>
+              </w:rPr>
+              <w:t>classified by model</w:t>
+            </w:r>
+            <w:r>
+              <w:rPr>
+                <w:color w:val="999999"/>
+              </w:rPr>
+              <w:t xml:space="preserve"> as positive (TP – True Positive + FP – False Positive)</w:t>
+            </w:r>
+          </w:p>
+          <w:p>
+            <w:pPr>
+              <w:widowControl w:val="0"/>
+              <w:pBdr>
+                <w:top w:val="nil"/>
+                <w:left w:val="nil"/>
+                <w:bottom w:val="nil"/>
+                <w:right w:val="nil"/>
+                <w:between w:val="nil"/>
+              </w:pBdr>
+              <w:spacing w:line="240" w:lineRule="auto"/>
+              <w:rPr>
+                <w:color w:val="999999"/>
+              </w:rPr>
+            </w:pPr>
+          </w:p>
+          <w:p>
+            <w:pPr>
+              <w:widowControl w:val="0"/>
+              <w:pBdr>
+                <w:top w:val="nil"/>
+                <w:left w:val="nil"/>
+                <w:bottom w:val="nil"/>
+                <w:right w:val="nil"/>
+                <w:between w:val="nil"/>
+              </w:pBdr>
+              <w:spacing w:line="240" w:lineRule="auto"/>
+              <w:rPr>
+                <w:color w:val="999999"/>
+              </w:rPr>
+            </w:pPr>
+            <w:r>
+              <w:rPr>
+                <w:color w:val="999999"/>
+              </w:rPr>
+              <w:t xml:space="preserve">Recall measures ratio of correctly predicted/captured positive instances (TP – True Positives) to </w:t>
+            </w:r>
+            <w:r>
+              <w:rPr>
+                <w:color w:val="999999"/>
+              </w:rPr>
+              <w:t>actual</w:t>
+            </w:r>
+            <w:r>
+              <w:rPr>
+                <w:color w:val="999999"/>
+              </w:rPr>
+              <w:t xml:space="preserve"> positive instances (TP – True Positives + FN – False Negative)</w:t>
+            </w:r>
           </w:p>
         </w:tc>
       </w:tr>
@@ -664,7 +779,6 @@
                 <w:b/>
                 <w:color w:val="FFFFFF"/>
               </w:rPr>
-              <w:lastRenderedPageBreak/>
               <w:t>Train/Test Split</w:t>
             </w:r>
           </w:p>
@@ -943,15 +1057,7 @@
           <w:sz w:val="36"/>
           <w:szCs w:val="36"/>
         </w:rPr>
-        <w:t>Binary Classi</w:t>
-      </w:r>
-      <w:r>
-        <w:rPr>
-          <w:color w:val="01B3E4"/>
-          <w:sz w:val="36"/>
-          <w:szCs w:val="36"/>
-        </w:rPr>
-        <w:t>fier with Dirty/Balanced Data</w:t>
+        <w:t>Binary Classifier with Dirty/Balanced Data</w:t>
       </w:r>
     </w:p>
     <w:p>
@@ -1089,13 +1195,7 @@
               <w:rPr>
                 <w:color w:val="FFFFFF"/>
               </w:rPr>
-              <w:t>How have the model’s precision and recall been affected by the dirty data (report the values for a score threshold of 0.</w:t>
-            </w:r>
-            <w:r>
-              <w:rPr>
-                <w:color w:val="FFFFFF"/>
-              </w:rPr>
-              <w:t xml:space="preserve">5)? Of the binary classifiers, which has the highest precision? Which has the highest recall? </w:t>
+              <w:t xml:space="preserve">How have the model’s precision and recall been affected by the dirty data (report the values for a score threshold of 0.5)? Of the binary classifiers, which has the highest precision? Which has the highest recall? </w:t>
             </w:r>
           </w:p>
         </w:tc>
@@ -1162,7 +1262,14 @@
               <w:rPr>
                 <w:color w:val="FFFFFF"/>
               </w:rPr>
-              <w:t>From what you have observed, how does dirty data affect a machine learning model?</w:t>
+              <w:t xml:space="preserve">From what you have observed, how does dirty data affect a </w:t>
+            </w:r>
+            <w:r>
+              <w:rPr>
+                <w:color w:val="FFFFFF"/>
+              </w:rPr>
+              <w:lastRenderedPageBreak/>
+              <w:t>machine learning model?</w:t>
             </w:r>
           </w:p>
         </w:tc>

</xml_diff>